<commit_message>
Practica 4 graphql v2
</commit_message>
<xml_diff>
--- a/practicas/practica 4/Informe_Practica4_MartinezPardoNisseMaximiliano.docx
+++ b/practicas/practica 4/Informe_Practica4_MartinezPardoNisseMaximiliano.docx
@@ -99,6 +99,56 @@
     </w:p>
     <w:p>
       <w:pPr>
+        <w:jc w:val="center"/>
+        <w:rPr>
+          <w:b/>
+          <w:bCs/>
+        </w:rPr>
+      </w:pPr>
+      <w:r>
+        <w:rPr>
+          <w:b/>
+          <w:bCs/>
+        </w:rPr>
+        <w:drawing>
+          <wp:inline distT="0" distB="0" distL="0" distR="0" wp14:anchorId="7E83E25B" wp14:editId="14DC6511">
+            <wp:extent cx="6858000" cy="2607945"/>
+            <wp:effectExtent l="0" t="0" r="0" b="1905"/>
+            <wp:docPr id="526765308" name="Imagen 1"/>
+            <wp:cNvGraphicFramePr>
+              <a:graphicFrameLocks xmlns:a="http://schemas.openxmlformats.org/drawingml/2006/main" noChangeAspect="1"/>
+            </wp:cNvGraphicFramePr>
+            <a:graphic xmlns:a="http://schemas.openxmlformats.org/drawingml/2006/main">
+              <a:graphicData uri="http://schemas.openxmlformats.org/drawingml/2006/picture">
+                <pic:pic xmlns:pic="http://schemas.openxmlformats.org/drawingml/2006/picture">
+                  <pic:nvPicPr>
+                    <pic:cNvPr id="526765308" name=""/>
+                    <pic:cNvPicPr/>
+                  </pic:nvPicPr>
+                  <pic:blipFill>
+                    <a:blip r:embed="rId7"/>
+                    <a:stretch>
+                      <a:fillRect/>
+                    </a:stretch>
+                  </pic:blipFill>
+                  <pic:spPr>
+                    <a:xfrm>
+                      <a:off x="0" y="0"/>
+                      <a:ext cx="6858000" cy="2607945"/>
+                    </a:xfrm>
+                    <a:prstGeom prst="rect">
+                      <a:avLst/>
+                    </a:prstGeom>
+                  </pic:spPr>
+                </pic:pic>
+              </a:graphicData>
+            </a:graphic>
+          </wp:inline>
+        </w:drawing>
+      </w:r>
+    </w:p>
+    <w:p>
+      <w:pPr>
         <w:rPr>
           <w:b/>
           <w:bCs/>
@@ -140,7 +190,7 @@
                     <pic:cNvPicPr/>
                   </pic:nvPicPr>
                   <pic:blipFill>
-                    <a:blip r:embed="rId7"/>
+                    <a:blip r:embed="rId8"/>
                     <a:stretch>
                       <a:fillRect/>
                     </a:stretch>
@@ -163,6 +213,57 @@
     </w:p>
     <w:p>
       <w:pPr>
+        <w:jc w:val="center"/>
+        <w:rPr>
+          <w:b/>
+          <w:bCs/>
+        </w:rPr>
+      </w:pPr>
+      <w:r>
+        <w:rPr>
+          <w:b/>
+          <w:bCs/>
+        </w:rPr>
+        <w:lastRenderedPageBreak/>
+        <w:drawing>
+          <wp:inline distT="0" distB="0" distL="0" distR="0" wp14:anchorId="52C762A1" wp14:editId="488E6C35">
+            <wp:extent cx="6858000" cy="2560320"/>
+            <wp:effectExtent l="0" t="0" r="0" b="0"/>
+            <wp:docPr id="943590653" name="Imagen 1"/>
+            <wp:cNvGraphicFramePr>
+              <a:graphicFrameLocks xmlns:a="http://schemas.openxmlformats.org/drawingml/2006/main" noChangeAspect="1"/>
+            </wp:cNvGraphicFramePr>
+            <a:graphic xmlns:a="http://schemas.openxmlformats.org/drawingml/2006/main">
+              <a:graphicData uri="http://schemas.openxmlformats.org/drawingml/2006/picture">
+                <pic:pic xmlns:pic="http://schemas.openxmlformats.org/drawingml/2006/picture">
+                  <pic:nvPicPr>
+                    <pic:cNvPr id="943590653" name=""/>
+                    <pic:cNvPicPr/>
+                  </pic:nvPicPr>
+                  <pic:blipFill>
+                    <a:blip r:embed="rId9"/>
+                    <a:stretch>
+                      <a:fillRect/>
+                    </a:stretch>
+                  </pic:blipFill>
+                  <pic:spPr>
+                    <a:xfrm>
+                      <a:off x="0" y="0"/>
+                      <a:ext cx="6858000" cy="2560320"/>
+                    </a:xfrm>
+                    <a:prstGeom prst="rect">
+                      <a:avLst/>
+                    </a:prstGeom>
+                  </pic:spPr>
+                </pic:pic>
+              </a:graphicData>
+            </a:graphic>
+          </wp:inline>
+        </w:drawing>
+      </w:r>
+    </w:p>
+    <w:p>
+      <w:pPr>
         <w:rPr>
           <w:b/>
           <w:bCs/>
@@ -204,7 +305,7 @@
                     <pic:cNvPicPr/>
                   </pic:nvPicPr>
                   <pic:blipFill>
-                    <a:blip r:embed="rId8"/>
+                    <a:blip r:embed="rId10"/>
                     <a:stretch>
                       <a:fillRect/>
                     </a:stretch>
@@ -227,6 +328,56 @@
     </w:p>
     <w:p>
       <w:pPr>
+        <w:jc w:val="center"/>
+        <w:rPr>
+          <w:b/>
+          <w:bCs/>
+        </w:rPr>
+      </w:pPr>
+      <w:r>
+        <w:rPr>
+          <w:b/>
+          <w:bCs/>
+        </w:rPr>
+        <w:drawing>
+          <wp:inline distT="0" distB="0" distL="0" distR="0" wp14:anchorId="6D926E03" wp14:editId="0F75269D">
+            <wp:extent cx="6858000" cy="1981200"/>
+            <wp:effectExtent l="0" t="0" r="0" b="0"/>
+            <wp:docPr id="1959558475" name="Imagen 1"/>
+            <wp:cNvGraphicFramePr>
+              <a:graphicFrameLocks xmlns:a="http://schemas.openxmlformats.org/drawingml/2006/main" noChangeAspect="1"/>
+            </wp:cNvGraphicFramePr>
+            <a:graphic xmlns:a="http://schemas.openxmlformats.org/drawingml/2006/main">
+              <a:graphicData uri="http://schemas.openxmlformats.org/drawingml/2006/picture">
+                <pic:pic xmlns:pic="http://schemas.openxmlformats.org/drawingml/2006/picture">
+                  <pic:nvPicPr>
+                    <pic:cNvPr id="1959558475" name=""/>
+                    <pic:cNvPicPr/>
+                  </pic:nvPicPr>
+                  <pic:blipFill>
+                    <a:blip r:embed="rId11"/>
+                    <a:stretch>
+                      <a:fillRect/>
+                    </a:stretch>
+                  </pic:blipFill>
+                  <pic:spPr>
+                    <a:xfrm>
+                      <a:off x="0" y="0"/>
+                      <a:ext cx="6858000" cy="1981200"/>
+                    </a:xfrm>
+                    <a:prstGeom prst="rect">
+                      <a:avLst/>
+                    </a:prstGeom>
+                  </pic:spPr>
+                </pic:pic>
+              </a:graphicData>
+            </a:graphic>
+          </wp:inline>
+        </w:drawing>
+      </w:r>
+    </w:p>
+    <w:p>
+      <w:pPr>
         <w:rPr>
           <w:b/>
           <w:bCs/>
@@ -252,6 +403,7 @@
         <w:rPr>
           <w:b/>
           <w:bCs/>
+          <w:noProof/>
         </w:rPr>
         <w:lastRenderedPageBreak/>
         <w:drawing>
@@ -270,7 +422,7 @@
                     <pic:cNvPicPr/>
                   </pic:nvPicPr>
                   <pic:blipFill>
-                    <a:blip r:embed="rId9"/>
+                    <a:blip r:embed="rId12"/>
                     <a:stretch>
                       <a:fillRect/>
                     </a:stretch>
@@ -299,6 +451,47 @@
           <w:bCs/>
         </w:rPr>
       </w:pPr>
+      <w:r>
+        <w:rPr>
+          <w:b/>
+          <w:bCs/>
+        </w:rPr>
+        <w:drawing>
+          <wp:inline distT="0" distB="0" distL="0" distR="0" wp14:anchorId="7060E4C0" wp14:editId="6588EC4C">
+            <wp:extent cx="6858000" cy="2432050"/>
+            <wp:effectExtent l="0" t="0" r="0" b="6350"/>
+            <wp:docPr id="588878391" name="Imagen 1"/>
+            <wp:cNvGraphicFramePr>
+              <a:graphicFrameLocks xmlns:a="http://schemas.openxmlformats.org/drawingml/2006/main" noChangeAspect="1"/>
+            </wp:cNvGraphicFramePr>
+            <a:graphic xmlns:a="http://schemas.openxmlformats.org/drawingml/2006/main">
+              <a:graphicData uri="http://schemas.openxmlformats.org/drawingml/2006/picture">
+                <pic:pic xmlns:pic="http://schemas.openxmlformats.org/drawingml/2006/picture">
+                  <pic:nvPicPr>
+                    <pic:cNvPr id="588878391" name=""/>
+                    <pic:cNvPicPr/>
+                  </pic:nvPicPr>
+                  <pic:blipFill>
+                    <a:blip r:embed="rId13"/>
+                    <a:stretch>
+                      <a:fillRect/>
+                    </a:stretch>
+                  </pic:blipFill>
+                  <pic:spPr>
+                    <a:xfrm>
+                      <a:off x="0" y="0"/>
+                      <a:ext cx="6858000" cy="2432050"/>
+                    </a:xfrm>
+                    <a:prstGeom prst="rect">
+                      <a:avLst/>
+                    </a:prstGeom>
+                  </pic:spPr>
+                </pic:pic>
+              </a:graphicData>
+            </a:graphic>
+          </wp:inline>
+        </w:drawing>
+      </w:r>
     </w:p>
     <w:p>
       <w:pPr>
@@ -308,6 +501,15 @@
           <w:bCs/>
         </w:rPr>
       </w:pPr>
+    </w:p>
+    <w:p>
+      <w:pPr>
+        <w:jc w:val="center"/>
+        <w:rPr>
+          <w:b/>
+          <w:bCs/>
+        </w:rPr>
+      </w:pPr>
       <w:r>
         <w:rPr>
           <w:b/>
@@ -342,6 +544,7 @@
         <w:rPr>
           <w:b/>
           <w:bCs/>
+          <w:noProof/>
         </w:rPr>
         <w:drawing>
           <wp:inline distT="0" distB="0" distL="0" distR="0" wp14:anchorId="300079D8" wp14:editId="4E86673B">
@@ -359,7 +562,7 @@
                     <pic:cNvPicPr/>
                   </pic:nvPicPr>
                   <pic:blipFill>
-                    <a:blip r:embed="rId10"/>
+                    <a:blip r:embed="rId14"/>
                     <a:stretch>
                       <a:fillRect/>
                     </a:stretch>
@@ -382,6 +585,57 @@
     </w:p>
     <w:p>
       <w:pPr>
+        <w:jc w:val="center"/>
+        <w:rPr>
+          <w:b/>
+          <w:bCs/>
+        </w:rPr>
+      </w:pPr>
+      <w:r>
+        <w:rPr>
+          <w:b/>
+          <w:bCs/>
+        </w:rPr>
+        <w:lastRenderedPageBreak/>
+        <w:drawing>
+          <wp:inline distT="0" distB="0" distL="0" distR="0" wp14:anchorId="182B790E" wp14:editId="11E7625E">
+            <wp:extent cx="6858000" cy="2474595"/>
+            <wp:effectExtent l="0" t="0" r="0" b="1905"/>
+            <wp:docPr id="1593423133" name="Imagen 1"/>
+            <wp:cNvGraphicFramePr>
+              <a:graphicFrameLocks xmlns:a="http://schemas.openxmlformats.org/drawingml/2006/main" noChangeAspect="1"/>
+            </wp:cNvGraphicFramePr>
+            <a:graphic xmlns:a="http://schemas.openxmlformats.org/drawingml/2006/main">
+              <a:graphicData uri="http://schemas.openxmlformats.org/drawingml/2006/picture">
+                <pic:pic xmlns:pic="http://schemas.openxmlformats.org/drawingml/2006/picture">
+                  <pic:nvPicPr>
+                    <pic:cNvPr id="1593423133" name=""/>
+                    <pic:cNvPicPr/>
+                  </pic:nvPicPr>
+                  <pic:blipFill>
+                    <a:blip r:embed="rId15"/>
+                    <a:stretch>
+                      <a:fillRect/>
+                    </a:stretch>
+                  </pic:blipFill>
+                  <pic:spPr>
+                    <a:xfrm>
+                      <a:off x="0" y="0"/>
+                      <a:ext cx="6858000" cy="2474595"/>
+                    </a:xfrm>
+                    <a:prstGeom prst="rect">
+                      <a:avLst/>
+                    </a:prstGeom>
+                  </pic:spPr>
+                </pic:pic>
+              </a:graphicData>
+            </a:graphic>
+          </wp:inline>
+        </w:drawing>
+      </w:r>
+    </w:p>
+    <w:p>
+      <w:pPr>
         <w:rPr>
           <w:b/>
           <w:bCs/>
@@ -397,22 +651,17 @@
     </w:p>
     <w:p>
       <w:pPr>
-        <w:rPr>
-          <w:b/>
-          <w:bCs/>
-        </w:rPr>
-      </w:pPr>
-      <w:r>
-        <w:rPr>
-          <w:b/>
-          <w:bCs/>
-        </w:rPr>
-        <w:t>t</w:t>
-      </w:r>
-      <w:r>
-        <w:rPr>
-          <w:b/>
-          <w:bCs/>
+        <w:jc w:val="center"/>
+        <w:rPr>
+          <w:b/>
+          <w:bCs/>
+        </w:rPr>
+      </w:pPr>
+      <w:r>
+        <w:rPr>
+          <w:b/>
+          <w:bCs/>
+          <w:noProof/>
         </w:rPr>
         <w:drawing>
           <wp:inline distT="0" distB="0" distL="0" distR="0" wp14:anchorId="20366E24" wp14:editId="525D9D03">
@@ -430,7 +679,7 @@
                     <pic:cNvPicPr/>
                   </pic:nvPicPr>
                   <pic:blipFill>
-                    <a:blip r:embed="rId11"/>
+                    <a:blip r:embed="rId16"/>
                     <a:stretch>
                       <a:fillRect/>
                     </a:stretch>
@@ -453,32 +702,83 @@
     </w:p>
     <w:p>
       <w:pPr>
-        <w:rPr>
-          <w:b/>
-          <w:bCs/>
-        </w:rPr>
-      </w:pPr>
-      <w:r>
-        <w:rPr>
-          <w:b/>
-          <w:bCs/>
+        <w:jc w:val="center"/>
+        <w:rPr>
+          <w:b/>
+          <w:bCs/>
+        </w:rPr>
+      </w:pPr>
+      <w:r>
+        <w:rPr>
+          <w:b/>
+          <w:bCs/>
+        </w:rPr>
+        <w:drawing>
+          <wp:inline distT="0" distB="0" distL="0" distR="0" wp14:anchorId="3CB60F66" wp14:editId="3E6C8422">
+            <wp:extent cx="6858000" cy="2502535"/>
+            <wp:effectExtent l="0" t="0" r="0" b="0"/>
+            <wp:docPr id="1101145399" name="Imagen 1"/>
+            <wp:cNvGraphicFramePr>
+              <a:graphicFrameLocks xmlns:a="http://schemas.openxmlformats.org/drawingml/2006/main" noChangeAspect="1"/>
+            </wp:cNvGraphicFramePr>
+            <a:graphic xmlns:a="http://schemas.openxmlformats.org/drawingml/2006/main">
+              <a:graphicData uri="http://schemas.openxmlformats.org/drawingml/2006/picture">
+                <pic:pic xmlns:pic="http://schemas.openxmlformats.org/drawingml/2006/picture">
+                  <pic:nvPicPr>
+                    <pic:cNvPr id="1101145399" name=""/>
+                    <pic:cNvPicPr/>
+                  </pic:nvPicPr>
+                  <pic:blipFill>
+                    <a:blip r:embed="rId17"/>
+                    <a:stretch>
+                      <a:fillRect/>
+                    </a:stretch>
+                  </pic:blipFill>
+                  <pic:spPr>
+                    <a:xfrm>
+                      <a:off x="0" y="0"/>
+                      <a:ext cx="6858000" cy="2502535"/>
+                    </a:xfrm>
+                    <a:prstGeom prst="rect">
+                      <a:avLst/>
+                    </a:prstGeom>
+                  </pic:spPr>
+                </pic:pic>
+              </a:graphicData>
+            </a:graphic>
+          </wp:inline>
+        </w:drawing>
+      </w:r>
+    </w:p>
+    <w:p>
+      <w:pPr>
+        <w:rPr>
+          <w:b/>
+          <w:bCs/>
+        </w:rPr>
+      </w:pPr>
+      <w:r>
+        <w:rPr>
+          <w:b/>
+          <w:bCs/>
+        </w:rPr>
+        <w:t>Listar todos los préstamos con el libro correspondiente.</w:t>
+      </w:r>
+    </w:p>
+    <w:p>
+      <w:pPr>
+        <w:rPr>
+          <w:b/>
+          <w:bCs/>
+        </w:rPr>
+      </w:pPr>
+      <w:r>
+        <w:rPr>
+          <w:b/>
+          <w:bCs/>
+          <w:noProof/>
         </w:rPr>
         <w:lastRenderedPageBreak/>
-        <w:t>Listar todos los préstamos con el libro correspondiente.</w:t>
-      </w:r>
-    </w:p>
-    <w:p>
-      <w:pPr>
-        <w:rPr>
-          <w:b/>
-          <w:bCs/>
-        </w:rPr>
-      </w:pPr>
-      <w:r>
-        <w:rPr>
-          <w:b/>
-          <w:bCs/>
-        </w:rPr>
         <w:drawing>
           <wp:inline distT="0" distB="0" distL="0" distR="0" wp14:anchorId="4644D82A" wp14:editId="6009214A">
             <wp:extent cx="6858000" cy="3162935"/>
@@ -495,7 +795,7 @@
                     <pic:cNvPicPr/>
                   </pic:nvPicPr>
                   <pic:blipFill>
-                    <a:blip r:embed="rId12"/>
+                    <a:blip r:embed="rId18"/>
                     <a:stretch>
                       <a:fillRect/>
                     </a:stretch>
@@ -518,6 +818,56 @@
     </w:p>
     <w:p>
       <w:pPr>
+        <w:jc w:val="center"/>
+        <w:rPr>
+          <w:b/>
+          <w:bCs/>
+        </w:rPr>
+      </w:pPr>
+      <w:r>
+        <w:rPr>
+          <w:b/>
+          <w:bCs/>
+        </w:rPr>
+        <w:drawing>
+          <wp:inline distT="0" distB="0" distL="0" distR="0" wp14:anchorId="01398E3A" wp14:editId="546AE357">
+            <wp:extent cx="6858000" cy="3538220"/>
+            <wp:effectExtent l="0" t="0" r="0" b="5080"/>
+            <wp:docPr id="1729868061" name="Imagen 1"/>
+            <wp:cNvGraphicFramePr>
+              <a:graphicFrameLocks xmlns:a="http://schemas.openxmlformats.org/drawingml/2006/main" noChangeAspect="1"/>
+            </wp:cNvGraphicFramePr>
+            <a:graphic xmlns:a="http://schemas.openxmlformats.org/drawingml/2006/main">
+              <a:graphicData uri="http://schemas.openxmlformats.org/drawingml/2006/picture">
+                <pic:pic xmlns:pic="http://schemas.openxmlformats.org/drawingml/2006/picture">
+                  <pic:nvPicPr>
+                    <pic:cNvPr id="1729868061" name=""/>
+                    <pic:cNvPicPr/>
+                  </pic:nvPicPr>
+                  <pic:blipFill>
+                    <a:blip r:embed="rId19"/>
+                    <a:stretch>
+                      <a:fillRect/>
+                    </a:stretch>
+                  </pic:blipFill>
+                  <pic:spPr>
+                    <a:xfrm>
+                      <a:off x="0" y="0"/>
+                      <a:ext cx="6858000" cy="3538220"/>
+                    </a:xfrm>
+                    <a:prstGeom prst="rect">
+                      <a:avLst/>
+                    </a:prstGeom>
+                  </pic:spPr>
+                </pic:pic>
+              </a:graphicData>
+            </a:graphic>
+          </wp:inline>
+        </w:drawing>
+      </w:r>
+    </w:p>
+    <w:p>
+      <w:pPr>
         <w:rPr>
           <w:b/>
           <w:bCs/>
@@ -542,7 +892,9 @@
         <w:rPr>
           <w:b/>
           <w:bCs/>
-        </w:rPr>
+          <w:noProof/>
+        </w:rPr>
+        <w:lastRenderedPageBreak/>
         <w:drawing>
           <wp:inline distT="0" distB="0" distL="0" distR="0" wp14:anchorId="306D754A" wp14:editId="6F067E50">
             <wp:extent cx="6858000" cy="3526155"/>
@@ -559,7 +911,7 @@
                     <pic:cNvPicPr/>
                   </pic:nvPicPr>
                   <pic:blipFill>
-                    <a:blip r:embed="rId13"/>
+                    <a:blip r:embed="rId20"/>
                     <a:stretch>
                       <a:fillRect/>
                     </a:stretch>
@@ -592,6 +944,55 @@
           <w:b/>
           <w:bCs/>
         </w:rPr>
+        <w:drawing>
+          <wp:inline distT="0" distB="0" distL="0" distR="0" wp14:anchorId="5CCBBA9B" wp14:editId="55193013">
+            <wp:extent cx="6858000" cy="3554730"/>
+            <wp:effectExtent l="0" t="0" r="0" b="7620"/>
+            <wp:docPr id="803318140" name="Imagen 1"/>
+            <wp:cNvGraphicFramePr>
+              <a:graphicFrameLocks xmlns:a="http://schemas.openxmlformats.org/drawingml/2006/main" noChangeAspect="1"/>
+            </wp:cNvGraphicFramePr>
+            <a:graphic xmlns:a="http://schemas.openxmlformats.org/drawingml/2006/main">
+              <a:graphicData uri="http://schemas.openxmlformats.org/drawingml/2006/picture">
+                <pic:pic xmlns:pic="http://schemas.openxmlformats.org/drawingml/2006/picture">
+                  <pic:nvPicPr>
+                    <pic:cNvPr id="803318140" name=""/>
+                    <pic:cNvPicPr/>
+                  </pic:nvPicPr>
+                  <pic:blipFill>
+                    <a:blip r:embed="rId21"/>
+                    <a:stretch>
+                      <a:fillRect/>
+                    </a:stretch>
+                  </pic:blipFill>
+                  <pic:spPr>
+                    <a:xfrm>
+                      <a:off x="0" y="0"/>
+                      <a:ext cx="6858000" cy="3554730"/>
+                    </a:xfrm>
+                    <a:prstGeom prst="rect">
+                      <a:avLst/>
+                    </a:prstGeom>
+                  </pic:spPr>
+                </pic:pic>
+              </a:graphicData>
+            </a:graphic>
+          </wp:inline>
+        </w:drawing>
+      </w:r>
+    </w:p>
+    <w:p>
+      <w:pPr>
+        <w:rPr>
+          <w:b/>
+          <w:bCs/>
+        </w:rPr>
+      </w:pPr>
+      <w:r>
+        <w:rPr>
+          <w:b/>
+          <w:bCs/>
+        </w:rPr>
         <w:t>Crea una consulta que devuelva los préstamos filtrados por</w:t>
       </w:r>
       <w:r>
@@ -637,7 +1038,7 @@
                     <pic:cNvPicPr/>
                   </pic:nvPicPr>
                   <pic:blipFill>
-                    <a:blip r:embed="rId14"/>
+                    <a:blip r:embed="rId22"/>
                     <a:stretch>
                       <a:fillRect/>
                     </a:stretch>
@@ -658,8 +1059,57 @@
         </w:drawing>
       </w:r>
     </w:p>
+    <w:p>
+      <w:pPr>
+        <w:rPr>
+          <w:b/>
+          <w:bCs/>
+        </w:rPr>
+      </w:pPr>
+      <w:r>
+        <w:rPr>
+          <w:b/>
+          <w:bCs/>
+        </w:rPr>
+        <w:drawing>
+          <wp:inline distT="0" distB="0" distL="0" distR="0" wp14:anchorId="0121DE01" wp14:editId="453AED66">
+            <wp:extent cx="6858000" cy="2911475"/>
+            <wp:effectExtent l="0" t="0" r="0" b="3175"/>
+            <wp:docPr id="1373541377" name="Imagen 1"/>
+            <wp:cNvGraphicFramePr>
+              <a:graphicFrameLocks xmlns:a="http://schemas.openxmlformats.org/drawingml/2006/main" noChangeAspect="1"/>
+            </wp:cNvGraphicFramePr>
+            <a:graphic xmlns:a="http://schemas.openxmlformats.org/drawingml/2006/main">
+              <a:graphicData uri="http://schemas.openxmlformats.org/drawingml/2006/picture">
+                <pic:pic xmlns:pic="http://schemas.openxmlformats.org/drawingml/2006/picture">
+                  <pic:nvPicPr>
+                    <pic:cNvPr id="1373541377" name=""/>
+                    <pic:cNvPicPr/>
+                  </pic:nvPicPr>
+                  <pic:blipFill>
+                    <a:blip r:embed="rId23"/>
+                    <a:stretch>
+                      <a:fillRect/>
+                    </a:stretch>
+                  </pic:blipFill>
+                  <pic:spPr>
+                    <a:xfrm>
+                      <a:off x="0" y="0"/>
+                      <a:ext cx="6858000" cy="2911475"/>
+                    </a:xfrm>
+                    <a:prstGeom prst="rect">
+                      <a:avLst/>
+                    </a:prstGeom>
+                  </pic:spPr>
+                </pic:pic>
+              </a:graphicData>
+            </a:graphic>
+          </wp:inline>
+        </w:drawing>
+      </w:r>
+    </w:p>
     <w:sectPr>
-      <w:headerReference w:type="default" r:id="rId15"/>
+      <w:headerReference w:type="default" r:id="rId24"/>
       <w:pgSz w:w="12240" w:h="15840"/>
       <w:pgMar w:top="720" w:right="720" w:bottom="720" w:left="720" w:header="708" w:footer="708" w:gutter="0"/>
       <w:cols w:space="708"/>

</xml_diff>